<commit_message>
Salvar de verdade agora
</commit_message>
<xml_diff>
--- a/Product-Backlog.docx
+++ b/Product-Backlog.docx
@@ -7543,6 +7543,25 @@
           <w:rFonts w:ascii="Aptos" w:eastAsia="Aptos" w:hAnsi="Aptos" w:cs="Aptos"/>
         </w:rPr>
       </w:pPr>
+      <w:r>
+        <w:rPr>
+          <w:rFonts w:ascii="Aptos" w:eastAsia="Aptos" w:hAnsi="Aptos" w:cs="Aptos"/>
+        </w:rPr>
+        <w:t xml:space="preserve">Realizar configuração de HTTPS para comunicação segura </w:t>
+      </w:r>
+    </w:p>
+    <w:p>
+      <w:pPr>
+        <w:pStyle w:val="PargrafodaLista"/>
+        <w:numPr>
+          <w:ilvl w:val="0"/>
+          <w:numId w:val="39"/>
+        </w:numPr>
+        <w:spacing w:after="0"/>
+        <w:rPr>
+          <w:rFonts w:ascii="Aptos" w:eastAsia="Aptos" w:hAnsi="Aptos" w:cs="Aptos"/>
+        </w:rPr>
+      </w:pPr>
       <w:proofErr w:type="gramStart"/>
       <w:r>
         <w:rPr>
@@ -7555,105 +7574,285 @@
         <w:rPr>
           <w:rFonts w:ascii="Aptos" w:eastAsia="Aptos" w:hAnsi="Aptos" w:cs="Aptos"/>
         </w:rPr>
-        <w:t xml:space="preserve"> estratégias de </w:t>
+        <w:t xml:space="preserve"> monitoramento e alertas de disponibilidade </w:t>
+      </w:r>
+    </w:p>
+    <w:p>
+      <w:pPr>
+        <w:pStyle w:val="PargrafodaLista"/>
+        <w:numPr>
+          <w:ilvl w:val="0"/>
+          <w:numId w:val="39"/>
+        </w:numPr>
+        <w:spacing w:after="0"/>
+        <w:rPr>
+          <w:rFonts w:ascii="Aptos" w:eastAsia="Aptos" w:hAnsi="Aptos" w:cs="Aptos"/>
+        </w:rPr>
+      </w:pPr>
+      <w:r>
+        <w:rPr>
+          <w:rFonts w:ascii="Aptos" w:eastAsia="Aptos" w:hAnsi="Aptos" w:cs="Aptos"/>
+        </w:rPr>
+        <w:t xml:space="preserve">Configurar </w:t>
       </w:r>
       <w:proofErr w:type="spellStart"/>
       <w:r>
         <w:rPr>
           <w:rFonts w:ascii="Aptos" w:eastAsia="Aptos" w:hAnsi="Aptos" w:cs="Aptos"/>
         </w:rPr>
-        <w:t>caching</w:t>
+        <w:t>pipeline</w:t>
       </w:r>
       <w:proofErr w:type="spellEnd"/>
       <w:r>
         <w:rPr>
           <w:rFonts w:ascii="Aptos" w:eastAsia="Aptos" w:hAnsi="Aptos" w:cs="Aptos"/>
         </w:rPr>
-        <w:t xml:space="preserve"> para recursos estáticos </w:t>
-      </w:r>
-    </w:p>
-    <w:p>
-      <w:pPr>
-        <w:pStyle w:val="PargrafodaLista"/>
-        <w:numPr>
-          <w:ilvl w:val="0"/>
-          <w:numId w:val="39"/>
-        </w:numPr>
+        <w:t xml:space="preserve"> de CI/CD para automatizar o processo de </w:t>
+      </w:r>
+      <w:proofErr w:type="spellStart"/>
+      <w:r>
+        <w:rPr>
+          <w:rFonts w:ascii="Aptos" w:eastAsia="Aptos" w:hAnsi="Aptos" w:cs="Aptos"/>
+        </w:rPr>
+        <w:t>deploy</w:t>
+      </w:r>
+      <w:proofErr w:type="spellEnd"/>
+      <w:r>
+        <w:rPr>
+          <w:rFonts w:ascii="Aptos" w:eastAsia="Aptos" w:hAnsi="Aptos" w:cs="Aptos"/>
+        </w:rPr>
+        <w:t xml:space="preserve"> </w:t>
+      </w:r>
+    </w:p>
+    <w:p>
+      <w:pPr>
+        <w:pStyle w:val="PargrafodaLista"/>
         <w:spacing w:after="0"/>
         <w:rPr>
           <w:rFonts w:ascii="Aptos" w:eastAsia="Aptos" w:hAnsi="Aptos" w:cs="Aptos"/>
-        </w:rPr>
-      </w:pPr>
-      <w:r>
-        <w:rPr>
-          <w:rFonts w:ascii="Aptos" w:eastAsia="Aptos" w:hAnsi="Aptos" w:cs="Aptos"/>
-        </w:rPr>
-        <w:t xml:space="preserve">Configurar CDN para distribuição de conteúdo </w:t>
-      </w:r>
-    </w:p>
-    <w:p>
-      <w:pPr>
-        <w:pStyle w:val="PargrafodaLista"/>
-        <w:numPr>
-          <w:ilvl w:val="0"/>
-          <w:numId w:val="39"/>
-        </w:numPr>
-        <w:spacing w:after="0"/>
-        <w:rPr>
-          <w:rFonts w:ascii="Aptos" w:eastAsia="Aptos" w:hAnsi="Aptos" w:cs="Aptos"/>
-        </w:rPr>
-      </w:pPr>
-      <w:r>
-        <w:rPr>
-          <w:rFonts w:ascii="Aptos" w:eastAsia="Aptos" w:hAnsi="Aptos" w:cs="Aptos"/>
-        </w:rPr>
-        <w:t xml:space="preserve">Realizar configuração de HTTPS para comunicação segura </w:t>
-      </w:r>
-    </w:p>
-    <w:p>
-      <w:pPr>
-        <w:pStyle w:val="PargrafodaLista"/>
-        <w:numPr>
-          <w:ilvl w:val="0"/>
-          <w:numId w:val="39"/>
-        </w:numPr>
-        <w:spacing w:after="0"/>
-        <w:rPr>
-          <w:rFonts w:ascii="Aptos" w:eastAsia="Aptos" w:hAnsi="Aptos" w:cs="Aptos"/>
-        </w:rPr>
-      </w:pPr>
+          <w:b/>
+          <w:bCs/>
+          <w:color w:val="C00000"/>
+        </w:rPr>
+      </w:pPr>
+      <w:r>
+        <w:rPr>
+          <w:rFonts w:ascii="Aptos" w:eastAsia="Aptos" w:hAnsi="Aptos" w:cs="Aptos"/>
+        </w:rPr>
+        <w:br/>
+      </w:r>
+      <w:r>
+        <w:rPr>
+          <w:rFonts w:ascii="Aptos" w:eastAsia="Aptos" w:hAnsi="Aptos" w:cs="Aptos"/>
+        </w:rPr>
+        <w:br/>
+      </w:r>
+      <w:r>
+        <w:rPr>
+          <w:rFonts w:ascii="Aptos" w:eastAsia="Aptos" w:hAnsi="Aptos" w:cs="Aptos"/>
+          <w:b/>
+          <w:bCs/>
+          <w:color w:val="C00000"/>
+        </w:rPr>
+        <w:t>Prioridade: Alta</w:t>
+      </w:r>
+    </w:p>
+    <w:p/>
+    <w:p>
+      <w:pPr>
+        <w:rPr>
+          <w:b/>
+          <w:bCs/>
+        </w:rPr>
+      </w:pPr>
+      <w:r>
+        <w:rPr>
+          <w:b/>
+          <w:bCs/>
+        </w:rPr>
+        <w:t>Critérios de Aceite:</w:t>
+      </w:r>
+    </w:p>
+    <w:p>
+      <w:pPr>
+        <w:pStyle w:val="PargrafodaLista"/>
+        <w:numPr>
+          <w:ilvl w:val="0"/>
+          <w:numId w:val="41"/>
+        </w:numPr>
+        <w:rPr>
+          <w:rFonts w:ascii="Aptos" w:eastAsia="Aptos" w:hAnsi="Aptos" w:cs="Aptos"/>
+        </w:rPr>
+      </w:pPr>
+      <w:r>
+        <w:rPr>
+          <w:rFonts w:ascii="Aptos" w:eastAsia="Aptos" w:hAnsi="Aptos" w:cs="Aptos"/>
+        </w:rPr>
+        <w:t xml:space="preserve">A aplicação deve estar acessível através de uma URL pública </w:t>
+      </w:r>
+    </w:p>
+    <w:p>
+      <w:pPr>
+        <w:pStyle w:val="PargrafodaLista"/>
+        <w:numPr>
+          <w:ilvl w:val="0"/>
+          <w:numId w:val="41"/>
+        </w:numPr>
+        <w:rPr>
+          <w:rFonts w:ascii="Aptos" w:eastAsia="Aptos" w:hAnsi="Aptos" w:cs="Aptos"/>
+        </w:rPr>
+      </w:pPr>
+      <w:r>
+        <w:rPr>
+          <w:rFonts w:ascii="Aptos" w:eastAsia="Aptos" w:hAnsi="Aptos" w:cs="Aptos"/>
+        </w:rPr>
+        <w:t xml:space="preserve">O processo de build deve ser concluído sem erros </w:t>
+      </w:r>
+    </w:p>
+    <w:p>
+      <w:pPr>
+        <w:pStyle w:val="PargrafodaLista"/>
+        <w:numPr>
+          <w:ilvl w:val="0"/>
+          <w:numId w:val="41"/>
+        </w:numPr>
+        <w:rPr>
+          <w:rFonts w:ascii="Aptos" w:eastAsia="Aptos" w:hAnsi="Aptos" w:cs="Aptos"/>
+        </w:rPr>
+      </w:pPr>
+      <w:r>
+        <w:rPr>
+          <w:rFonts w:ascii="Aptos" w:eastAsia="Aptos" w:hAnsi="Aptos" w:cs="Aptos"/>
+        </w:rPr>
+        <w:t>A aplicação deve carregar corretamente e estar funcional em diferentes navegadores (</w:t>
+      </w:r>
+      <w:proofErr w:type="spellStart"/>
+      <w:r>
+        <w:rPr>
+          <w:rFonts w:ascii="Aptos" w:eastAsia="Aptos" w:hAnsi="Aptos" w:cs="Aptos"/>
+        </w:rPr>
+        <w:t>Chrome</w:t>
+      </w:r>
+      <w:proofErr w:type="spellEnd"/>
+      <w:r>
+        <w:rPr>
+          <w:rFonts w:ascii="Aptos" w:eastAsia="Aptos" w:hAnsi="Aptos" w:cs="Aptos"/>
+        </w:rPr>
+        <w:t xml:space="preserve">, Firefox, </w:t>
+      </w:r>
+      <w:proofErr w:type="spellStart"/>
+      <w:r>
+        <w:rPr>
+          <w:rFonts w:ascii="Aptos" w:eastAsia="Aptos" w:hAnsi="Aptos" w:cs="Aptos"/>
+        </w:rPr>
+        <w:t>Safari</w:t>
+      </w:r>
+      <w:proofErr w:type="spellEnd"/>
+      <w:r>
+        <w:rPr>
+          <w:rFonts w:ascii="Aptos" w:eastAsia="Aptos" w:hAnsi="Aptos" w:cs="Aptos"/>
+        </w:rPr>
+        <w:t xml:space="preserve">, </w:t>
+      </w:r>
+      <w:proofErr w:type="spellStart"/>
+      <w:r>
+        <w:rPr>
+          <w:rFonts w:ascii="Aptos" w:eastAsia="Aptos" w:hAnsi="Aptos" w:cs="Aptos"/>
+        </w:rPr>
+        <w:t>Edge</w:t>
+      </w:r>
+      <w:proofErr w:type="spellEnd"/>
+      <w:r>
+        <w:rPr>
+          <w:rFonts w:ascii="Aptos" w:eastAsia="Aptos" w:hAnsi="Aptos" w:cs="Aptos"/>
+        </w:rPr>
+        <w:t xml:space="preserve">) </w:t>
+      </w:r>
+    </w:p>
+    <w:p>
+      <w:pPr>
+        <w:pStyle w:val="PargrafodaLista"/>
+        <w:numPr>
+          <w:ilvl w:val="0"/>
+          <w:numId w:val="41"/>
+        </w:numPr>
+        <w:rPr>
+          <w:rFonts w:ascii="Aptos" w:eastAsia="Aptos" w:hAnsi="Aptos" w:cs="Aptos"/>
+        </w:rPr>
+      </w:pPr>
+      <w:r>
+        <w:rPr>
+          <w:rFonts w:ascii="Aptos" w:eastAsia="Aptos" w:hAnsi="Aptos" w:cs="Aptos"/>
+        </w:rPr>
+        <w:t xml:space="preserve">O tempo de carregamento inicial não deve exceder 3 segundos </w:t>
+      </w:r>
+    </w:p>
+    <w:p>
+      <w:pPr>
+        <w:pStyle w:val="PargrafodaLista"/>
+        <w:numPr>
+          <w:ilvl w:val="0"/>
+          <w:numId w:val="41"/>
+        </w:numPr>
+        <w:rPr>
+          <w:rFonts w:ascii="Aptos" w:eastAsia="Aptos" w:hAnsi="Aptos" w:cs="Aptos"/>
+        </w:rPr>
+      </w:pPr>
+      <w:r>
+        <w:rPr>
+          <w:rFonts w:ascii="Aptos" w:eastAsia="Aptos" w:hAnsi="Aptos" w:cs="Aptos"/>
+        </w:rPr>
+        <w:t xml:space="preserve">O certificado SSL deve estar válido e </w:t>
+      </w:r>
       <w:proofErr w:type="gramStart"/>
       <w:r>
         <w:rPr>
           <w:rFonts w:ascii="Aptos" w:eastAsia="Aptos" w:hAnsi="Aptos" w:cs="Aptos"/>
         </w:rPr>
-        <w:t>Implementar</w:t>
+        <w:t>implementado</w:t>
       </w:r>
       <w:proofErr w:type="gramEnd"/>
       <w:r>
         <w:rPr>
           <w:rFonts w:ascii="Aptos" w:eastAsia="Aptos" w:hAnsi="Aptos" w:cs="Aptos"/>
         </w:rPr>
-        <w:t xml:space="preserve"> monitoramento e alertas de disponibilidade </w:t>
-      </w:r>
-    </w:p>
-    <w:p>
-      <w:pPr>
-        <w:pStyle w:val="PargrafodaLista"/>
-        <w:numPr>
-          <w:ilvl w:val="0"/>
-          <w:numId w:val="39"/>
-        </w:numPr>
-        <w:spacing w:after="0"/>
-        <w:rPr>
-          <w:rFonts w:ascii="Aptos" w:eastAsia="Aptos" w:hAnsi="Aptos" w:cs="Aptos"/>
-        </w:rPr>
-      </w:pPr>
-      <w:r>
-        <w:rPr>
-          <w:rFonts w:ascii="Aptos" w:eastAsia="Aptos" w:hAnsi="Aptos" w:cs="Aptos"/>
-        </w:rPr>
-        <w:t xml:space="preserve">Configurar </w:t>
+        <w:t xml:space="preserve"> corretamente </w:t>
+      </w:r>
+    </w:p>
+    <w:p>
+      <w:pPr>
+        <w:pStyle w:val="PargrafodaLista"/>
+        <w:numPr>
+          <w:ilvl w:val="0"/>
+          <w:numId w:val="41"/>
+        </w:numPr>
+        <w:rPr>
+          <w:rFonts w:ascii="Aptos" w:eastAsia="Aptos" w:hAnsi="Aptos" w:cs="Aptos"/>
+        </w:rPr>
+      </w:pPr>
+      <w:r>
+        <w:rPr>
+          <w:rFonts w:ascii="Aptos" w:eastAsia="Aptos" w:hAnsi="Aptos" w:cs="Aptos"/>
+        </w:rPr>
+        <w:t xml:space="preserve">A aplicação deve manter pelo menos 99.5% de disponibilidade </w:t>
+      </w:r>
+    </w:p>
+    <w:p>
+      <w:pPr>
+        <w:pStyle w:val="PargrafodaLista"/>
+        <w:numPr>
+          <w:ilvl w:val="0"/>
+          <w:numId w:val="41"/>
+        </w:numPr>
+        <w:rPr>
+          <w:rFonts w:ascii="Aptos" w:eastAsia="Aptos" w:hAnsi="Aptos" w:cs="Aptos"/>
+        </w:rPr>
+      </w:pPr>
+      <w:r>
+        <w:rPr>
+          <w:rFonts w:ascii="Aptos" w:eastAsia="Aptos" w:hAnsi="Aptos" w:cs="Aptos"/>
+        </w:rPr>
+        <w:t xml:space="preserve">O </w:t>
       </w:r>
       <w:proofErr w:type="spellStart"/>
       <w:r>
@@ -7667,7 +7866,7 @@
         <w:rPr>
           <w:rFonts w:ascii="Aptos" w:eastAsia="Aptos" w:hAnsi="Aptos" w:cs="Aptos"/>
         </w:rPr>
-        <w:t xml:space="preserve"> de CI/CD para automatizar o processo de </w:t>
+        <w:t xml:space="preserve"> de CI/CD deve realizar </w:t>
       </w:r>
       <w:proofErr w:type="spellStart"/>
       <w:r>
@@ -7681,408 +7880,44 @@
         <w:rPr>
           <w:rFonts w:ascii="Aptos" w:eastAsia="Aptos" w:hAnsi="Aptos" w:cs="Aptos"/>
         </w:rPr>
-        <w:t xml:space="preserve"> </w:t>
-      </w:r>
-    </w:p>
-    <w:p>
-      <w:pPr>
-        <w:pStyle w:val="PargrafodaLista"/>
-        <w:numPr>
-          <w:ilvl w:val="0"/>
-          <w:numId w:val="39"/>
-        </w:numPr>
-        <w:spacing w:after="0"/>
-        <w:rPr>
-          <w:rFonts w:ascii="Aptos" w:eastAsia="Aptos" w:hAnsi="Aptos" w:cs="Aptos"/>
-        </w:rPr>
-      </w:pPr>
-      <w:r>
-        <w:rPr>
-          <w:rFonts w:ascii="Aptos" w:eastAsia="Aptos" w:hAnsi="Aptos" w:cs="Aptos"/>
-        </w:rPr>
-        <w:t xml:space="preserve">Realizar testes de </w:t>
-      </w:r>
-      <w:proofErr w:type="gramStart"/>
-      <w:r>
-        <w:rPr>
-          <w:rFonts w:ascii="Aptos" w:eastAsia="Aptos" w:hAnsi="Aptos" w:cs="Aptos"/>
-        </w:rPr>
-        <w:t>performance</w:t>
-      </w:r>
-      <w:proofErr w:type="gramEnd"/>
-      <w:r>
-        <w:rPr>
-          <w:rFonts w:ascii="Aptos" w:eastAsia="Aptos" w:hAnsi="Aptos" w:cs="Aptos"/>
-        </w:rPr>
-        <w:t xml:space="preserve"> e carga no ambiente de produção </w:t>
-      </w:r>
-    </w:p>
-    <w:p>
-      <w:pPr>
-        <w:pStyle w:val="PargrafodaLista"/>
-        <w:numPr>
-          <w:ilvl w:val="0"/>
-          <w:numId w:val="39"/>
-        </w:numPr>
-        <w:spacing w:after="0"/>
-        <w:rPr>
-          <w:rFonts w:ascii="Aptos" w:eastAsia="Aptos" w:hAnsi="Aptos" w:cs="Aptos"/>
-          <w:b/>
-          <w:bCs/>
-          <w:color w:val="C00000"/>
-        </w:rPr>
-      </w:pPr>
-      <w:r>
-        <w:rPr>
-          <w:rFonts w:ascii="Aptos" w:eastAsia="Aptos" w:hAnsi="Aptos" w:cs="Aptos"/>
-          <w:color w:val="000000" w:themeColor="text1"/>
-        </w:rPr>
-        <w:t xml:space="preserve">Documentar o processo de </w:t>
-      </w:r>
-      <w:proofErr w:type="spellStart"/>
-      <w:r>
-        <w:rPr>
-          <w:rFonts w:ascii="Aptos" w:eastAsia="Aptos" w:hAnsi="Aptos" w:cs="Aptos"/>
-          <w:color w:val="000000" w:themeColor="text1"/>
-        </w:rPr>
-        <w:t>deploy</w:t>
-      </w:r>
-      <w:proofErr w:type="spellEnd"/>
-      <w:r>
-        <w:rPr>
-          <w:rFonts w:ascii="Aptos" w:eastAsia="Aptos" w:hAnsi="Aptos" w:cs="Aptos"/>
-          <w:color w:val="000000" w:themeColor="text1"/>
-        </w:rPr>
-        <w:t xml:space="preserve"> para futuras atualizações</w:t>
-      </w:r>
-      <w:r>
-        <w:rPr>
-          <w:rFonts w:ascii="Aptos" w:eastAsia="Aptos" w:hAnsi="Aptos" w:cs="Aptos"/>
-        </w:rPr>
-        <w:br/>
-      </w:r>
-      <w:r>
-        <w:rPr>
-          <w:rFonts w:ascii="Aptos" w:eastAsia="Aptos" w:hAnsi="Aptos" w:cs="Aptos"/>
-        </w:rPr>
-        <w:br/>
-      </w:r>
-      <w:r>
-        <w:rPr>
-          <w:rFonts w:ascii="Aptos" w:eastAsia="Aptos" w:hAnsi="Aptos" w:cs="Aptos"/>
-          <w:b/>
-          <w:bCs/>
-          <w:color w:val="C00000"/>
-        </w:rPr>
-        <w:t>Prioridade: Alta</w:t>
-      </w:r>
-    </w:p>
-    <w:p/>
-    <w:p>
-      <w:pPr>
-        <w:rPr>
-          <w:b/>
-          <w:bCs/>
-        </w:rPr>
-      </w:pPr>
-      <w:r>
-        <w:rPr>
-          <w:b/>
-          <w:bCs/>
-        </w:rPr>
-        <w:t>Critérios de Aceite:</w:t>
-      </w:r>
-    </w:p>
-    <w:p>
-      <w:pPr>
-        <w:pStyle w:val="PargrafodaLista"/>
-        <w:numPr>
-          <w:ilvl w:val="0"/>
-          <w:numId w:val="41"/>
-        </w:numPr>
-        <w:rPr>
-          <w:rFonts w:ascii="Aptos" w:eastAsia="Aptos" w:hAnsi="Aptos" w:cs="Aptos"/>
-        </w:rPr>
-      </w:pPr>
-      <w:r>
-        <w:rPr>
-          <w:rFonts w:ascii="Aptos" w:eastAsia="Aptos" w:hAnsi="Aptos" w:cs="Aptos"/>
-        </w:rPr>
-        <w:t xml:space="preserve">A aplicação deve estar acessível através de uma URL pública </w:t>
-      </w:r>
-    </w:p>
-    <w:p>
-      <w:pPr>
-        <w:pStyle w:val="PargrafodaLista"/>
-        <w:numPr>
-          <w:ilvl w:val="0"/>
-          <w:numId w:val="41"/>
-        </w:numPr>
-        <w:rPr>
-          <w:rFonts w:ascii="Aptos" w:eastAsia="Aptos" w:hAnsi="Aptos" w:cs="Aptos"/>
-        </w:rPr>
-      </w:pPr>
-      <w:r>
-        <w:rPr>
-          <w:rFonts w:ascii="Aptos" w:eastAsia="Aptos" w:hAnsi="Aptos" w:cs="Aptos"/>
-        </w:rPr>
-        <w:t xml:space="preserve">O processo de build deve ser concluído sem erros </w:t>
-      </w:r>
-    </w:p>
-    <w:p>
-      <w:pPr>
-        <w:pStyle w:val="PargrafodaLista"/>
-        <w:numPr>
-          <w:ilvl w:val="0"/>
-          <w:numId w:val="41"/>
-        </w:numPr>
-        <w:rPr>
-          <w:rFonts w:ascii="Aptos" w:eastAsia="Aptos" w:hAnsi="Aptos" w:cs="Aptos"/>
-        </w:rPr>
-      </w:pPr>
-      <w:r>
-        <w:rPr>
-          <w:rFonts w:ascii="Aptos" w:eastAsia="Aptos" w:hAnsi="Aptos" w:cs="Aptos"/>
-        </w:rPr>
-        <w:t>A aplicação deve carregar corretamente e estar funcional em diferentes navegadores (</w:t>
-      </w:r>
-      <w:proofErr w:type="spellStart"/>
-      <w:r>
-        <w:rPr>
-          <w:rFonts w:ascii="Aptos" w:eastAsia="Aptos" w:hAnsi="Aptos" w:cs="Aptos"/>
-        </w:rPr>
-        <w:t>Chrome</w:t>
-      </w:r>
-      <w:proofErr w:type="spellEnd"/>
-      <w:r>
-        <w:rPr>
-          <w:rFonts w:ascii="Aptos" w:eastAsia="Aptos" w:hAnsi="Aptos" w:cs="Aptos"/>
-        </w:rPr>
-        <w:t xml:space="preserve">, Firefox, </w:t>
-      </w:r>
-      <w:proofErr w:type="spellStart"/>
-      <w:r>
-        <w:rPr>
-          <w:rFonts w:ascii="Aptos" w:eastAsia="Aptos" w:hAnsi="Aptos" w:cs="Aptos"/>
-        </w:rPr>
-        <w:t>Safari</w:t>
-      </w:r>
-      <w:proofErr w:type="spellEnd"/>
-      <w:r>
-        <w:rPr>
-          <w:rFonts w:ascii="Aptos" w:eastAsia="Aptos" w:hAnsi="Aptos" w:cs="Aptos"/>
-        </w:rPr>
-        <w:t xml:space="preserve">, </w:t>
-      </w:r>
-      <w:proofErr w:type="spellStart"/>
-      <w:r>
-        <w:rPr>
-          <w:rFonts w:ascii="Aptos" w:eastAsia="Aptos" w:hAnsi="Aptos" w:cs="Aptos"/>
-        </w:rPr>
-        <w:t>Edge</w:t>
-      </w:r>
-      <w:proofErr w:type="spellEnd"/>
-      <w:r>
-        <w:rPr>
-          <w:rFonts w:ascii="Aptos" w:eastAsia="Aptos" w:hAnsi="Aptos" w:cs="Aptos"/>
-        </w:rPr>
-        <w:t xml:space="preserve">) </w:t>
-      </w:r>
-    </w:p>
-    <w:p>
-      <w:pPr>
-        <w:pStyle w:val="PargrafodaLista"/>
-        <w:numPr>
-          <w:ilvl w:val="0"/>
-          <w:numId w:val="41"/>
-        </w:numPr>
-        <w:rPr>
-          <w:rFonts w:ascii="Aptos" w:eastAsia="Aptos" w:hAnsi="Aptos" w:cs="Aptos"/>
-        </w:rPr>
-      </w:pPr>
-      <w:r>
-        <w:rPr>
-          <w:rFonts w:ascii="Aptos" w:eastAsia="Aptos" w:hAnsi="Aptos" w:cs="Aptos"/>
-        </w:rPr>
-        <w:t xml:space="preserve">O tempo de carregamento inicial não deve exceder 3 segundos </w:t>
-      </w:r>
-    </w:p>
-    <w:p>
-      <w:pPr>
-        <w:pStyle w:val="PargrafodaLista"/>
-        <w:numPr>
-          <w:ilvl w:val="0"/>
-          <w:numId w:val="41"/>
-        </w:numPr>
-        <w:rPr>
-          <w:rFonts w:ascii="Aptos" w:eastAsia="Aptos" w:hAnsi="Aptos" w:cs="Aptos"/>
-        </w:rPr>
-      </w:pPr>
-      <w:r>
-        <w:rPr>
-          <w:rFonts w:ascii="Aptos" w:eastAsia="Aptos" w:hAnsi="Aptos" w:cs="Aptos"/>
-        </w:rPr>
-        <w:t xml:space="preserve">As variáveis de ambiente devem estar corretamente configuradas </w:t>
-      </w:r>
-    </w:p>
-    <w:p>
-      <w:pPr>
-        <w:pStyle w:val="PargrafodaLista"/>
-        <w:numPr>
-          <w:ilvl w:val="0"/>
-          <w:numId w:val="41"/>
-        </w:numPr>
-        <w:rPr>
-          <w:rFonts w:ascii="Aptos" w:eastAsia="Aptos" w:hAnsi="Aptos" w:cs="Aptos"/>
-        </w:rPr>
-      </w:pPr>
-      <w:r>
-        <w:rPr>
-          <w:rFonts w:ascii="Aptos" w:eastAsia="Aptos" w:hAnsi="Aptos" w:cs="Aptos"/>
-        </w:rPr>
-        <w:t xml:space="preserve">O certificado SSL deve estar válido e </w:t>
-      </w:r>
-      <w:proofErr w:type="gramStart"/>
-      <w:r>
-        <w:rPr>
-          <w:rFonts w:ascii="Aptos" w:eastAsia="Aptos" w:hAnsi="Aptos" w:cs="Aptos"/>
-        </w:rPr>
-        <w:t>implementado</w:t>
-      </w:r>
-      <w:proofErr w:type="gramEnd"/>
-      <w:r>
-        <w:rPr>
-          <w:rFonts w:ascii="Aptos" w:eastAsia="Aptos" w:hAnsi="Aptos" w:cs="Aptos"/>
-        </w:rPr>
-        <w:t xml:space="preserve"> corretamente </w:t>
-      </w:r>
-    </w:p>
-    <w:p>
-      <w:pPr>
-        <w:pStyle w:val="PargrafodaLista"/>
-        <w:numPr>
-          <w:ilvl w:val="0"/>
-          <w:numId w:val="41"/>
-        </w:numPr>
-        <w:rPr>
-          <w:rFonts w:ascii="Aptos" w:eastAsia="Aptos" w:hAnsi="Aptos" w:cs="Aptos"/>
-        </w:rPr>
-      </w:pPr>
-      <w:r>
-        <w:rPr>
-          <w:rFonts w:ascii="Aptos" w:eastAsia="Aptos" w:hAnsi="Aptos" w:cs="Aptos"/>
-        </w:rPr>
-        <w:t xml:space="preserve">Os recursos estáticos devem ter cabeçalhos de </w:t>
-      </w:r>
-      <w:proofErr w:type="spellStart"/>
-      <w:r>
-        <w:rPr>
-          <w:rFonts w:ascii="Aptos" w:eastAsia="Aptos" w:hAnsi="Aptos" w:cs="Aptos"/>
-        </w:rPr>
-        <w:t>cache</w:t>
-      </w:r>
-      <w:proofErr w:type="spellEnd"/>
-      <w:r>
-        <w:rPr>
-          <w:rFonts w:ascii="Aptos" w:eastAsia="Aptos" w:hAnsi="Aptos" w:cs="Aptos"/>
-        </w:rPr>
-        <w:t xml:space="preserve"> adequados </w:t>
-      </w:r>
-    </w:p>
-    <w:p>
-      <w:pPr>
-        <w:pStyle w:val="PargrafodaLista"/>
-        <w:numPr>
-          <w:ilvl w:val="0"/>
-          <w:numId w:val="41"/>
-        </w:numPr>
-        <w:rPr>
-          <w:rFonts w:ascii="Aptos" w:eastAsia="Aptos" w:hAnsi="Aptos" w:cs="Aptos"/>
-        </w:rPr>
-      </w:pPr>
-      <w:r>
-        <w:rPr>
-          <w:rFonts w:ascii="Aptos" w:eastAsia="Aptos" w:hAnsi="Aptos" w:cs="Aptos"/>
-        </w:rPr>
-        <w:t xml:space="preserve">A aplicação deve manter pelo menos 99.5% de disponibilidade </w:t>
-      </w:r>
-    </w:p>
-    <w:p>
-      <w:pPr>
-        <w:pStyle w:val="PargrafodaLista"/>
-        <w:numPr>
-          <w:ilvl w:val="0"/>
-          <w:numId w:val="41"/>
-        </w:numPr>
-        <w:rPr>
-          <w:rFonts w:ascii="Aptos" w:eastAsia="Aptos" w:hAnsi="Aptos" w:cs="Aptos"/>
-        </w:rPr>
-      </w:pPr>
-      <w:r>
-        <w:rPr>
-          <w:rFonts w:ascii="Aptos" w:eastAsia="Aptos" w:hAnsi="Aptos" w:cs="Aptos"/>
-        </w:rPr>
-        <w:t xml:space="preserve">O </w:t>
-      </w:r>
-      <w:proofErr w:type="spellStart"/>
-      <w:r>
-        <w:rPr>
-          <w:rFonts w:ascii="Aptos" w:eastAsia="Aptos" w:hAnsi="Aptos" w:cs="Aptos"/>
-        </w:rPr>
-        <w:t>pipeline</w:t>
-      </w:r>
-      <w:proofErr w:type="spellEnd"/>
-      <w:r>
-        <w:rPr>
-          <w:rFonts w:ascii="Aptos" w:eastAsia="Aptos" w:hAnsi="Aptos" w:cs="Aptos"/>
-        </w:rPr>
-        <w:t xml:space="preserve"> de CI/CD deve realizar </w:t>
-      </w:r>
-      <w:proofErr w:type="spellStart"/>
-      <w:r>
-        <w:rPr>
-          <w:rFonts w:ascii="Aptos" w:eastAsia="Aptos" w:hAnsi="Aptos" w:cs="Aptos"/>
-        </w:rPr>
-        <w:t>deploy</w:t>
-      </w:r>
-      <w:proofErr w:type="spellEnd"/>
-      <w:r>
-        <w:rPr>
-          <w:rFonts w:ascii="Aptos" w:eastAsia="Aptos" w:hAnsi="Aptos" w:cs="Aptos"/>
-        </w:rPr>
         <w:t xml:space="preserve"> automaticamente após aprovação </w:t>
       </w:r>
     </w:p>
     <w:p>
       <w:pPr>
-        <w:pStyle w:val="PargrafodaLista"/>
-        <w:numPr>
-          <w:ilvl w:val="0"/>
-          <w:numId w:val="41"/>
-        </w:numPr>
-      </w:pPr>
-      <w:r>
-        <w:rPr>
-          <w:rFonts w:ascii="Aptos" w:eastAsia="Aptos" w:hAnsi="Aptos" w:cs="Aptos"/>
-        </w:rPr>
-        <w:t xml:space="preserve">A documentação do processo de </w:t>
-      </w:r>
-      <w:proofErr w:type="spellStart"/>
-      <w:r>
-        <w:rPr>
-          <w:rFonts w:ascii="Aptos" w:eastAsia="Aptos" w:hAnsi="Aptos" w:cs="Aptos"/>
-        </w:rPr>
-        <w:t>deploy</w:t>
-      </w:r>
-      <w:proofErr w:type="spellEnd"/>
-      <w:r>
-        <w:rPr>
-          <w:rFonts w:ascii="Aptos" w:eastAsia="Aptos" w:hAnsi="Aptos" w:cs="Aptos"/>
-        </w:rPr>
-        <w:t xml:space="preserve"> deve ser clara e detalhada</w:t>
-      </w:r>
-    </w:p>
-    <w:p/>
+        <w:rPr>
+          <w:rFonts w:ascii="Aptos" w:eastAsia="Aptos" w:hAnsi="Aptos" w:cs="Aptos"/>
+        </w:rPr>
+      </w:pPr>
+    </w:p>
+    <w:p>
+      <w:pPr>
+        <w:rPr>
+          <w:rFonts w:ascii="Aptos" w:eastAsia="Aptos" w:hAnsi="Aptos" w:cs="Aptos"/>
+        </w:rPr>
+      </w:pPr>
+    </w:p>
+    <w:p>
+      <w:pPr>
+        <w:rPr>
+          <w:rFonts w:ascii="Aptos" w:eastAsia="Aptos" w:hAnsi="Aptos" w:cs="Aptos"/>
+        </w:rPr>
+      </w:pPr>
+    </w:p>
+    <w:p>
+      <w:pPr>
+        <w:rPr>
+          <w:rFonts w:ascii="Aptos" w:eastAsia="Aptos" w:hAnsi="Aptos" w:cs="Aptos"/>
+        </w:rPr>
+      </w:pPr>
+    </w:p>
+    <w:p>
+      <w:pPr>
+        <w:rPr>
+          <w:rFonts w:ascii="Aptos" w:eastAsia="Aptos" w:hAnsi="Aptos" w:cs="Aptos"/>
+        </w:rPr>
+      </w:pPr>
+    </w:p>
     <w:p>
       <w:pPr>
         <w:rPr>
@@ -8152,14 +7987,29 @@
       </w:r>
       <w:proofErr w:type="spellStart"/>
       <w:r>
+        <w:rPr>
+          <w:b/>
+          <w:sz w:val="28"/>
+          <w:szCs w:val="28"/>
+        </w:rPr>
         <w:t>Deploy</w:t>
       </w:r>
       <w:proofErr w:type="spellEnd"/>
       <w:r>
+        <w:rPr>
+          <w:b/>
+          <w:sz w:val="28"/>
+          <w:szCs w:val="28"/>
+        </w:rPr>
         <w:t xml:space="preserve"> </w:t>
       </w:r>
       <w:proofErr w:type="spellStart"/>
       <w:r>
+        <w:rPr>
+          <w:b/>
+          <w:sz w:val="28"/>
+          <w:szCs w:val="28"/>
+        </w:rPr>
         <w:t>Back-End</w:t>
       </w:r>
       <w:proofErr w:type="spellEnd"/>
@@ -8376,24 +8226,92 @@
           <w:rFonts w:ascii="Aptos" w:eastAsia="Aptos" w:hAnsi="Aptos" w:cs="Aptos"/>
         </w:rPr>
       </w:pPr>
-      <w:r>
-        <w:rPr>
-          <w:rFonts w:ascii="Aptos" w:eastAsia="Aptos" w:hAnsi="Aptos" w:cs="Aptos"/>
-        </w:rPr>
-        <w:t xml:space="preserve">Configurar balanceamento de carga para </w:t>
+      <w:proofErr w:type="gramStart"/>
+      <w:r>
+        <w:rPr>
+          <w:rFonts w:ascii="Aptos" w:eastAsia="Aptos" w:hAnsi="Aptos" w:cs="Aptos"/>
+        </w:rPr>
+        <w:t>Implementar</w:t>
+      </w:r>
+      <w:proofErr w:type="gramEnd"/>
+      <w:r>
+        <w:rPr>
+          <w:rFonts w:ascii="Aptos" w:eastAsia="Aptos" w:hAnsi="Aptos" w:cs="Aptos"/>
+        </w:rPr>
+        <w:t xml:space="preserve"> monitoramento de recursos e performance </w:t>
+      </w:r>
+    </w:p>
+    <w:p>
+      <w:pPr>
+        <w:pStyle w:val="PargrafodaLista"/>
+        <w:numPr>
+          <w:ilvl w:val="0"/>
+          <w:numId w:val="42"/>
+        </w:numPr>
+        <w:spacing w:after="0"/>
+        <w:rPr>
+          <w:rFonts w:ascii="Aptos" w:eastAsia="Aptos" w:hAnsi="Aptos" w:cs="Aptos"/>
+        </w:rPr>
+      </w:pPr>
+      <w:r>
+        <w:rPr>
+          <w:rFonts w:ascii="Aptos" w:eastAsia="Aptos" w:hAnsi="Aptos" w:cs="Aptos"/>
+        </w:rPr>
+        <w:t xml:space="preserve">Configurar backup automático do banco de dados </w:t>
+      </w:r>
+    </w:p>
+    <w:p>
+      <w:pPr>
+        <w:pStyle w:val="PargrafodaLista"/>
+        <w:numPr>
+          <w:ilvl w:val="0"/>
+          <w:numId w:val="42"/>
+        </w:numPr>
+        <w:spacing w:after="0"/>
+        <w:rPr>
+          <w:rFonts w:ascii="Aptos" w:eastAsia="Aptos" w:hAnsi="Aptos" w:cs="Aptos"/>
+        </w:rPr>
+      </w:pPr>
+      <w:proofErr w:type="gramStart"/>
+      <w:r>
+        <w:rPr>
+          <w:rFonts w:ascii="Aptos" w:eastAsia="Aptos" w:hAnsi="Aptos" w:cs="Aptos"/>
+        </w:rPr>
+        <w:t>Implementar</w:t>
+      </w:r>
+      <w:proofErr w:type="gramEnd"/>
+      <w:r>
+        <w:rPr>
+          <w:rFonts w:ascii="Aptos" w:eastAsia="Aptos" w:hAnsi="Aptos" w:cs="Aptos"/>
+        </w:rPr>
+        <w:t xml:space="preserve"> </w:t>
       </w:r>
       <w:proofErr w:type="spellStart"/>
       <w:r>
         <w:rPr>
           <w:rFonts w:ascii="Aptos" w:eastAsia="Aptos" w:hAnsi="Aptos" w:cs="Aptos"/>
         </w:rPr>
-        <w:t>escalabilidade</w:t>
+        <w:t>pipeline</w:t>
       </w:r>
       <w:proofErr w:type="spellEnd"/>
       <w:r>
         <w:rPr>
           <w:rFonts w:ascii="Aptos" w:eastAsia="Aptos" w:hAnsi="Aptos" w:cs="Aptos"/>
         </w:rPr>
+        <w:t xml:space="preserve"> de CI/CD para automatizar o </w:t>
+      </w:r>
+      <w:proofErr w:type="spellStart"/>
+      <w:r>
+        <w:rPr>
+          <w:rFonts w:ascii="Aptos" w:eastAsia="Aptos" w:hAnsi="Aptos" w:cs="Aptos"/>
+        </w:rPr>
+        <w:t>deploy</w:t>
+      </w:r>
+      <w:proofErr w:type="spellEnd"/>
+      <w:r>
+        <w:rPr>
+          <w:rFonts w:ascii="Aptos" w:eastAsia="Aptos" w:hAnsi="Aptos" w:cs="Aptos"/>
+        </w:rPr>
         <w:t xml:space="preserve"> </w:t>
       </w:r>
     </w:p>
@@ -8409,503 +8327,215 @@
           <w:rFonts w:ascii="Aptos" w:eastAsia="Aptos" w:hAnsi="Aptos" w:cs="Aptos"/>
         </w:rPr>
       </w:pPr>
+      <w:r>
+        <w:rPr>
+          <w:rFonts w:ascii="Aptos" w:eastAsia="Aptos" w:hAnsi="Aptos" w:cs="Aptos"/>
+        </w:rPr>
+        <w:t xml:space="preserve">Configurar HTTPS e certificados SSL </w:t>
+      </w:r>
+    </w:p>
+    <w:p>
+      <w:pPr>
+        <w:pStyle w:val="PargrafodaLista"/>
+        <w:spacing w:after="0"/>
+        <w:rPr>
+          <w:rFonts w:ascii="Aptos" w:eastAsia="Aptos" w:hAnsi="Aptos" w:cs="Aptos"/>
+        </w:rPr>
+      </w:pPr>
+    </w:p>
+    <w:p>
+      <w:pPr>
+        <w:rPr>
+          <w:rFonts w:ascii="Aptos" w:eastAsia="Aptos" w:hAnsi="Aptos" w:cs="Aptos"/>
+          <w:b/>
+          <w:bCs/>
+          <w:color w:val="C00000"/>
+        </w:rPr>
+      </w:pPr>
+      <w:r>
+        <w:rPr>
+          <w:rFonts w:ascii="Aptos" w:eastAsia="Aptos" w:hAnsi="Aptos" w:cs="Aptos"/>
+          <w:b/>
+          <w:bCs/>
+          <w:color w:val="C00000"/>
+        </w:rPr>
+        <w:t>Prioridade: Alta</w:t>
+      </w:r>
+    </w:p>
+    <w:p/>
+    <w:p>
+      <w:pPr>
+        <w:rPr>
+          <w:b/>
+          <w:bCs/>
+        </w:rPr>
+      </w:pPr>
+      <w:r>
+        <w:rPr>
+          <w:b/>
+          <w:bCs/>
+        </w:rPr>
+        <w:t>Critérios de Aceite:</w:t>
+      </w:r>
+    </w:p>
+    <w:p>
+      <w:pPr>
+        <w:pStyle w:val="PargrafodaLista"/>
+        <w:numPr>
+          <w:ilvl w:val="0"/>
+          <w:numId w:val="43"/>
+        </w:numPr>
+        <w:rPr>
+          <w:rFonts w:ascii="Aptos" w:eastAsia="Aptos" w:hAnsi="Aptos" w:cs="Aptos"/>
+        </w:rPr>
+      </w:pPr>
+      <w:r>
+        <w:rPr>
+          <w:rFonts w:ascii="Aptos" w:eastAsia="Aptos" w:hAnsi="Aptos" w:cs="Aptos"/>
+        </w:rPr>
+        <w:t xml:space="preserve">O serviço </w:t>
+      </w:r>
+      <w:proofErr w:type="spellStart"/>
+      <w:r>
+        <w:rPr>
+          <w:rFonts w:ascii="Aptos" w:eastAsia="Aptos" w:hAnsi="Aptos" w:cs="Aptos"/>
+        </w:rPr>
+        <w:t>back-end</w:t>
+      </w:r>
+      <w:proofErr w:type="spellEnd"/>
+      <w:r>
+        <w:rPr>
+          <w:rFonts w:ascii="Aptos" w:eastAsia="Aptos" w:hAnsi="Aptos" w:cs="Aptos"/>
+        </w:rPr>
+        <w:t xml:space="preserve"> deve estar acessível através de </w:t>
+      </w:r>
+      <w:proofErr w:type="spellStart"/>
+      <w:r>
+        <w:rPr>
+          <w:rFonts w:ascii="Aptos" w:eastAsia="Aptos" w:hAnsi="Aptos" w:cs="Aptos"/>
+        </w:rPr>
+        <w:t>endpoint</w:t>
+      </w:r>
+      <w:proofErr w:type="spellEnd"/>
+      <w:r>
+        <w:rPr>
+          <w:rFonts w:ascii="Aptos" w:eastAsia="Aptos" w:hAnsi="Aptos" w:cs="Aptos"/>
+        </w:rPr>
+        <w:t xml:space="preserve"> seguro </w:t>
+      </w:r>
+    </w:p>
+    <w:p>
+      <w:pPr>
+        <w:pStyle w:val="PargrafodaLista"/>
+        <w:numPr>
+          <w:ilvl w:val="0"/>
+          <w:numId w:val="43"/>
+        </w:numPr>
+        <w:rPr>
+          <w:rFonts w:ascii="Aptos" w:eastAsia="Aptos" w:hAnsi="Aptos" w:cs="Aptos"/>
+        </w:rPr>
+      </w:pPr>
+      <w:r>
+        <w:rPr>
+          <w:rFonts w:ascii="Aptos" w:eastAsia="Aptos" w:hAnsi="Aptos" w:cs="Aptos"/>
+        </w:rPr>
+        <w:t xml:space="preserve">As conexões com o banco de dados devem ser estabelecidas corretamente </w:t>
+      </w:r>
+    </w:p>
+    <w:p>
+      <w:pPr>
+        <w:pStyle w:val="PargrafodaLista"/>
+        <w:numPr>
+          <w:ilvl w:val="0"/>
+          <w:numId w:val="43"/>
+        </w:numPr>
+        <w:rPr>
+          <w:rFonts w:ascii="Aptos" w:eastAsia="Aptos" w:hAnsi="Aptos" w:cs="Aptos"/>
+        </w:rPr>
+      </w:pPr>
+      <w:r>
+        <w:rPr>
+          <w:rFonts w:ascii="Aptos" w:eastAsia="Aptos" w:hAnsi="Aptos" w:cs="Aptos"/>
+        </w:rPr>
+        <w:t xml:space="preserve">Todas as variáveis de ambiente devem estar configuradas adequadamente </w:t>
+      </w:r>
+    </w:p>
+    <w:p>
+      <w:pPr>
+        <w:pStyle w:val="PargrafodaLista"/>
+        <w:numPr>
+          <w:ilvl w:val="0"/>
+          <w:numId w:val="43"/>
+        </w:numPr>
+        <w:rPr>
+          <w:rFonts w:ascii="Aptos" w:eastAsia="Aptos" w:hAnsi="Aptos" w:cs="Aptos"/>
+        </w:rPr>
+      </w:pPr>
+      <w:r>
+        <w:rPr>
+          <w:rFonts w:ascii="Aptos" w:eastAsia="Aptos" w:hAnsi="Aptos" w:cs="Aptos"/>
+        </w:rPr>
+        <w:t xml:space="preserve">Os certificados SSL devem estar válidos e </w:t>
+      </w:r>
       <w:proofErr w:type="gramStart"/>
       <w:r>
         <w:rPr>
           <w:rFonts w:ascii="Aptos" w:eastAsia="Aptos" w:hAnsi="Aptos" w:cs="Aptos"/>
         </w:rPr>
-        <w:t>Implementar</w:t>
+        <w:t>implementados</w:t>
       </w:r>
       <w:proofErr w:type="gramEnd"/>
       <w:r>
         <w:rPr>
           <w:rFonts w:ascii="Aptos" w:eastAsia="Aptos" w:hAnsi="Aptos" w:cs="Aptos"/>
         </w:rPr>
-        <w:t xml:space="preserve"> sistema de </w:t>
+        <w:t xml:space="preserve"> corretamente </w:t>
+      </w:r>
+    </w:p>
+    <w:p>
+      <w:pPr>
+        <w:pStyle w:val="PargrafodaLista"/>
+        <w:numPr>
+          <w:ilvl w:val="0"/>
+          <w:numId w:val="43"/>
+        </w:numPr>
+        <w:rPr>
+          <w:rFonts w:ascii="Aptos" w:eastAsia="Aptos" w:hAnsi="Aptos" w:cs="Aptos"/>
+        </w:rPr>
+      </w:pPr>
+      <w:r>
+        <w:rPr>
+          <w:rFonts w:ascii="Aptos" w:eastAsia="Aptos" w:hAnsi="Aptos" w:cs="Aptos"/>
+        </w:rPr>
+        <w:t xml:space="preserve">O </w:t>
       </w:r>
       <w:proofErr w:type="spellStart"/>
       <w:r>
         <w:rPr>
           <w:rFonts w:ascii="Aptos" w:eastAsia="Aptos" w:hAnsi="Aptos" w:cs="Aptos"/>
         </w:rPr>
-        <w:t>logs</w:t>
+        <w:t>pipeline</w:t>
       </w:r>
       <w:proofErr w:type="spellEnd"/>
       <w:r>
         <w:rPr>
           <w:rFonts w:ascii="Aptos" w:eastAsia="Aptos" w:hAnsi="Aptos" w:cs="Aptos"/>
         </w:rPr>
-        <w:t xml:space="preserve"> centralizado </w:t>
-      </w:r>
-    </w:p>
-    <w:p>
-      <w:pPr>
-        <w:pStyle w:val="PargrafodaLista"/>
-        <w:numPr>
-          <w:ilvl w:val="0"/>
-          <w:numId w:val="42"/>
-        </w:numPr>
-        <w:spacing w:after="0"/>
-        <w:rPr>
-          <w:rFonts w:ascii="Aptos" w:eastAsia="Aptos" w:hAnsi="Aptos" w:cs="Aptos"/>
-        </w:rPr>
-      </w:pPr>
-      <w:r>
-        <w:rPr>
-          <w:rFonts w:ascii="Aptos" w:eastAsia="Aptos" w:hAnsi="Aptos" w:cs="Aptos"/>
-        </w:rPr>
-        <w:t xml:space="preserve">Configurar firewall e regras de segurança </w:t>
-      </w:r>
-    </w:p>
-    <w:p>
-      <w:pPr>
-        <w:pStyle w:val="PargrafodaLista"/>
-        <w:numPr>
-          <w:ilvl w:val="0"/>
-          <w:numId w:val="42"/>
-        </w:numPr>
-        <w:spacing w:after="0"/>
-        <w:rPr>
-          <w:rFonts w:ascii="Aptos" w:eastAsia="Aptos" w:hAnsi="Aptos" w:cs="Aptos"/>
-        </w:rPr>
-      </w:pPr>
-      <w:proofErr w:type="gramStart"/>
-      <w:r>
-        <w:rPr>
-          <w:rFonts w:ascii="Aptos" w:eastAsia="Aptos" w:hAnsi="Aptos" w:cs="Aptos"/>
-        </w:rPr>
-        <w:t>Implementar</w:t>
-      </w:r>
-      <w:proofErr w:type="gramEnd"/>
-      <w:r>
-        <w:rPr>
-          <w:rFonts w:ascii="Aptos" w:eastAsia="Aptos" w:hAnsi="Aptos" w:cs="Aptos"/>
-        </w:rPr>
-        <w:t xml:space="preserve"> monitoramento de recursos e performance </w:t>
-      </w:r>
-    </w:p>
-    <w:p>
-      <w:pPr>
-        <w:pStyle w:val="PargrafodaLista"/>
-        <w:numPr>
-          <w:ilvl w:val="0"/>
-          <w:numId w:val="42"/>
-        </w:numPr>
-        <w:spacing w:after="0"/>
-        <w:rPr>
-          <w:rFonts w:ascii="Aptos" w:eastAsia="Aptos" w:hAnsi="Aptos" w:cs="Aptos"/>
-        </w:rPr>
-      </w:pPr>
-      <w:r>
-        <w:rPr>
-          <w:rFonts w:ascii="Aptos" w:eastAsia="Aptos" w:hAnsi="Aptos" w:cs="Aptos"/>
-        </w:rPr>
-        <w:t xml:space="preserve">Configurar backup automático do banco de dados </w:t>
-      </w:r>
-    </w:p>
-    <w:p>
-      <w:pPr>
-        <w:pStyle w:val="PargrafodaLista"/>
-        <w:numPr>
-          <w:ilvl w:val="0"/>
-          <w:numId w:val="42"/>
-        </w:numPr>
-        <w:spacing w:after="0"/>
-        <w:rPr>
-          <w:rFonts w:ascii="Aptos" w:eastAsia="Aptos" w:hAnsi="Aptos" w:cs="Aptos"/>
-        </w:rPr>
-      </w:pPr>
-      <w:proofErr w:type="gramStart"/>
-      <w:r>
-        <w:rPr>
-          <w:rFonts w:ascii="Aptos" w:eastAsia="Aptos" w:hAnsi="Aptos" w:cs="Aptos"/>
-        </w:rPr>
-        <w:t>Implementar</w:t>
-      </w:r>
-      <w:proofErr w:type="gramEnd"/>
-      <w:r>
-        <w:rPr>
-          <w:rFonts w:ascii="Aptos" w:eastAsia="Aptos" w:hAnsi="Aptos" w:cs="Aptos"/>
-        </w:rPr>
-        <w:t xml:space="preserve"> </w:t>
+        <w:t xml:space="preserve"> de CI/CD deve realizar </w:t>
       </w:r>
       <w:proofErr w:type="spellStart"/>
       <w:r>
         <w:rPr>
           <w:rFonts w:ascii="Aptos" w:eastAsia="Aptos" w:hAnsi="Aptos" w:cs="Aptos"/>
         </w:rPr>
-        <w:t>pipeline</w:t>
+        <w:t>deploy</w:t>
       </w:r>
       <w:proofErr w:type="spellEnd"/>
       <w:r>
         <w:rPr>
           <w:rFonts w:ascii="Aptos" w:eastAsia="Aptos" w:hAnsi="Aptos" w:cs="Aptos"/>
         </w:rPr>
-        <w:t xml:space="preserve"> de CI/CD para automatizar o </w:t>
-      </w:r>
-      <w:proofErr w:type="spellStart"/>
-      <w:r>
-        <w:rPr>
-          <w:rFonts w:ascii="Aptos" w:eastAsia="Aptos" w:hAnsi="Aptos" w:cs="Aptos"/>
-        </w:rPr>
-        <w:t>deploy</w:t>
-      </w:r>
-      <w:proofErr w:type="spellEnd"/>
-      <w:r>
-        <w:rPr>
-          <w:rFonts w:ascii="Aptos" w:eastAsia="Aptos" w:hAnsi="Aptos" w:cs="Aptos"/>
-        </w:rPr>
-        <w:t xml:space="preserve"> </w:t>
-      </w:r>
-    </w:p>
-    <w:p>
-      <w:pPr>
-        <w:pStyle w:val="PargrafodaLista"/>
-        <w:numPr>
-          <w:ilvl w:val="0"/>
-          <w:numId w:val="42"/>
-        </w:numPr>
-        <w:spacing w:after="0"/>
-        <w:rPr>
-          <w:rFonts w:ascii="Aptos" w:eastAsia="Aptos" w:hAnsi="Aptos" w:cs="Aptos"/>
-        </w:rPr>
-      </w:pPr>
-      <w:r>
-        <w:rPr>
-          <w:rFonts w:ascii="Aptos" w:eastAsia="Aptos" w:hAnsi="Aptos" w:cs="Aptos"/>
-        </w:rPr>
-        <w:t xml:space="preserve">Configurar HTTPS e certificados SSL </w:t>
-      </w:r>
-    </w:p>
-    <w:p>
-      <w:pPr>
-        <w:pStyle w:val="PargrafodaLista"/>
-        <w:numPr>
-          <w:ilvl w:val="0"/>
-          <w:numId w:val="42"/>
-        </w:numPr>
-        <w:spacing w:after="0"/>
-        <w:rPr>
-          <w:rFonts w:ascii="Aptos" w:eastAsia="Aptos" w:hAnsi="Aptos" w:cs="Aptos"/>
-        </w:rPr>
-      </w:pPr>
-      <w:r>
-        <w:rPr>
-          <w:rFonts w:ascii="Aptos" w:eastAsia="Aptos" w:hAnsi="Aptos" w:cs="Aptos"/>
-        </w:rPr>
-        <w:t>Realizar testes de carga no ambiente de produção</w:t>
-      </w:r>
-    </w:p>
-    <w:p>
-      <w:pPr>
-        <w:pStyle w:val="PargrafodaLista"/>
-        <w:numPr>
-          <w:ilvl w:val="0"/>
-          <w:numId w:val="42"/>
-        </w:numPr>
-        <w:spacing w:after="0"/>
-        <w:rPr>
-          <w:rFonts w:ascii="Aptos" w:eastAsia="Aptos" w:hAnsi="Aptos" w:cs="Aptos"/>
-        </w:rPr>
-      </w:pPr>
-    </w:p>
-    <w:p>
-      <w:pPr>
-        <w:rPr>
-          <w:rFonts w:ascii="Aptos" w:eastAsia="Aptos" w:hAnsi="Aptos" w:cs="Aptos"/>
-          <w:b/>
-          <w:bCs/>
-          <w:color w:val="C00000"/>
-        </w:rPr>
-      </w:pPr>
-      <w:r>
-        <w:rPr>
-          <w:rFonts w:ascii="Aptos" w:eastAsia="Aptos" w:hAnsi="Aptos" w:cs="Aptos"/>
-          <w:b/>
-          <w:bCs/>
-          <w:color w:val="C00000"/>
-        </w:rPr>
-        <w:t>Prioridade: Alta</w:t>
-      </w:r>
-    </w:p>
-    <w:p/>
-    <w:p>
-      <w:pPr>
-        <w:rPr>
-          <w:b/>
-          <w:bCs/>
-        </w:rPr>
-      </w:pPr>
-      <w:r>
-        <w:rPr>
-          <w:b/>
-          <w:bCs/>
-        </w:rPr>
-        <w:t>Critérios de Aceite:</w:t>
-      </w:r>
-    </w:p>
-    <w:p>
-      <w:pPr>
-        <w:pStyle w:val="PargrafodaLista"/>
-        <w:numPr>
-          <w:ilvl w:val="0"/>
-          <w:numId w:val="43"/>
-        </w:numPr>
-        <w:rPr>
-          <w:rFonts w:ascii="Aptos" w:eastAsia="Aptos" w:hAnsi="Aptos" w:cs="Aptos"/>
-        </w:rPr>
-      </w:pPr>
-      <w:r>
-        <w:rPr>
-          <w:rFonts w:ascii="Aptos" w:eastAsia="Aptos" w:hAnsi="Aptos" w:cs="Aptos"/>
-        </w:rPr>
-        <w:t xml:space="preserve">O serviço </w:t>
-      </w:r>
-      <w:proofErr w:type="spellStart"/>
-      <w:r>
-        <w:rPr>
-          <w:rFonts w:ascii="Aptos" w:eastAsia="Aptos" w:hAnsi="Aptos" w:cs="Aptos"/>
-        </w:rPr>
-        <w:t>back-end</w:t>
-      </w:r>
-      <w:proofErr w:type="spellEnd"/>
-      <w:r>
-        <w:rPr>
-          <w:rFonts w:ascii="Aptos" w:eastAsia="Aptos" w:hAnsi="Aptos" w:cs="Aptos"/>
-        </w:rPr>
-        <w:t xml:space="preserve"> deve estar acessível através de </w:t>
-      </w:r>
-      <w:proofErr w:type="spellStart"/>
-      <w:r>
-        <w:rPr>
-          <w:rFonts w:ascii="Aptos" w:eastAsia="Aptos" w:hAnsi="Aptos" w:cs="Aptos"/>
-        </w:rPr>
-        <w:t>endpoint</w:t>
-      </w:r>
-      <w:proofErr w:type="spellEnd"/>
-      <w:r>
-        <w:rPr>
-          <w:rFonts w:ascii="Aptos" w:eastAsia="Aptos" w:hAnsi="Aptos" w:cs="Aptos"/>
-        </w:rPr>
-        <w:t xml:space="preserve"> seguro </w:t>
-      </w:r>
-    </w:p>
-    <w:p>
-      <w:pPr>
-        <w:pStyle w:val="PargrafodaLista"/>
-        <w:numPr>
-          <w:ilvl w:val="0"/>
-          <w:numId w:val="43"/>
-        </w:numPr>
-        <w:rPr>
-          <w:rFonts w:ascii="Aptos" w:eastAsia="Aptos" w:hAnsi="Aptos" w:cs="Aptos"/>
-        </w:rPr>
-      </w:pPr>
-      <w:r>
-        <w:rPr>
-          <w:rFonts w:ascii="Aptos" w:eastAsia="Aptos" w:hAnsi="Aptos" w:cs="Aptos"/>
-        </w:rPr>
-        <w:t xml:space="preserve">As conexões com o banco de dados devem ser estabelecidas corretamente </w:t>
-      </w:r>
-    </w:p>
-    <w:p>
-      <w:pPr>
-        <w:pStyle w:val="PargrafodaLista"/>
-        <w:numPr>
-          <w:ilvl w:val="0"/>
-          <w:numId w:val="43"/>
-        </w:numPr>
-        <w:rPr>
-          <w:rFonts w:ascii="Aptos" w:eastAsia="Aptos" w:hAnsi="Aptos" w:cs="Aptos"/>
-        </w:rPr>
-      </w:pPr>
-      <w:r>
-        <w:rPr>
-          <w:rFonts w:ascii="Aptos" w:eastAsia="Aptos" w:hAnsi="Aptos" w:cs="Aptos"/>
-        </w:rPr>
-        <w:t xml:space="preserve">Todas as variáveis de ambiente devem estar configuradas adequadamente </w:t>
-      </w:r>
-    </w:p>
-    <w:p>
-      <w:pPr>
-        <w:pStyle w:val="PargrafodaLista"/>
-        <w:numPr>
-          <w:ilvl w:val="0"/>
-          <w:numId w:val="43"/>
-        </w:numPr>
-        <w:rPr>
-          <w:rFonts w:ascii="Aptos" w:eastAsia="Aptos" w:hAnsi="Aptos" w:cs="Aptos"/>
-        </w:rPr>
-      </w:pPr>
-      <w:r>
-        <w:rPr>
-          <w:rFonts w:ascii="Aptos" w:eastAsia="Aptos" w:hAnsi="Aptos" w:cs="Aptos"/>
-        </w:rPr>
-        <w:t xml:space="preserve">O sistema deve responder em menos de 300ms para requisições simples </w:t>
-      </w:r>
-    </w:p>
-    <w:p>
-      <w:pPr>
-        <w:pStyle w:val="PargrafodaLista"/>
-        <w:numPr>
-          <w:ilvl w:val="0"/>
-          <w:numId w:val="43"/>
-        </w:numPr>
-        <w:rPr>
-          <w:rFonts w:ascii="Aptos" w:eastAsia="Aptos" w:hAnsi="Aptos" w:cs="Aptos"/>
-        </w:rPr>
-      </w:pPr>
-      <w:r>
-        <w:rPr>
-          <w:rFonts w:ascii="Aptos" w:eastAsia="Aptos" w:hAnsi="Aptos" w:cs="Aptos"/>
-        </w:rPr>
-        <w:t xml:space="preserve">O serviço deve suportar pelo menos 100 requisições simultâneas </w:t>
-      </w:r>
-    </w:p>
-    <w:p>
-      <w:pPr>
-        <w:pStyle w:val="PargrafodaLista"/>
-        <w:numPr>
-          <w:ilvl w:val="0"/>
-          <w:numId w:val="43"/>
-        </w:numPr>
-        <w:rPr>
-          <w:rFonts w:ascii="Aptos" w:eastAsia="Aptos" w:hAnsi="Aptos" w:cs="Aptos"/>
-        </w:rPr>
-      </w:pPr>
-      <w:r>
-        <w:rPr>
-          <w:rFonts w:ascii="Aptos" w:eastAsia="Aptos" w:hAnsi="Aptos" w:cs="Aptos"/>
-        </w:rPr>
-        <w:t xml:space="preserve">O sistema de </w:t>
-      </w:r>
-      <w:proofErr w:type="spellStart"/>
-      <w:r>
-        <w:rPr>
-          <w:rFonts w:ascii="Aptos" w:eastAsia="Aptos" w:hAnsi="Aptos" w:cs="Aptos"/>
-        </w:rPr>
-        <w:t>logs</w:t>
-      </w:r>
-      <w:proofErr w:type="spellEnd"/>
-      <w:r>
-        <w:rPr>
-          <w:rFonts w:ascii="Aptos" w:eastAsia="Aptos" w:hAnsi="Aptos" w:cs="Aptos"/>
-        </w:rPr>
-        <w:t xml:space="preserve"> deve capturar erros e informações relevantes </w:t>
-      </w:r>
-    </w:p>
-    <w:p>
-      <w:pPr>
-        <w:pStyle w:val="PargrafodaLista"/>
-        <w:numPr>
-          <w:ilvl w:val="0"/>
-          <w:numId w:val="43"/>
-        </w:numPr>
-        <w:rPr>
-          <w:rFonts w:ascii="Aptos" w:eastAsia="Aptos" w:hAnsi="Aptos" w:cs="Aptos"/>
-        </w:rPr>
-      </w:pPr>
-      <w:r>
-        <w:rPr>
-          <w:rFonts w:ascii="Aptos" w:eastAsia="Aptos" w:hAnsi="Aptos" w:cs="Aptos"/>
-        </w:rPr>
-        <w:t xml:space="preserve">O backup do banco de dados deve ser executado diariamente </w:t>
-      </w:r>
-    </w:p>
-    <w:p>
-      <w:pPr>
-        <w:pStyle w:val="PargrafodaLista"/>
-        <w:numPr>
-          <w:ilvl w:val="0"/>
-          <w:numId w:val="43"/>
-        </w:numPr>
-        <w:rPr>
-          <w:rFonts w:ascii="Aptos" w:eastAsia="Aptos" w:hAnsi="Aptos" w:cs="Aptos"/>
-        </w:rPr>
-      </w:pPr>
-      <w:r>
-        <w:rPr>
-          <w:rFonts w:ascii="Aptos" w:eastAsia="Aptos" w:hAnsi="Aptos" w:cs="Aptos"/>
-        </w:rPr>
-        <w:t xml:space="preserve">Os certificados SSL devem estar válidos e </w:t>
-      </w:r>
-      <w:proofErr w:type="gramStart"/>
-      <w:r>
-        <w:rPr>
-          <w:rFonts w:ascii="Aptos" w:eastAsia="Aptos" w:hAnsi="Aptos" w:cs="Aptos"/>
-        </w:rPr>
-        <w:t>implementados</w:t>
-      </w:r>
-      <w:proofErr w:type="gramEnd"/>
-      <w:r>
-        <w:rPr>
-          <w:rFonts w:ascii="Aptos" w:eastAsia="Aptos" w:hAnsi="Aptos" w:cs="Aptos"/>
-        </w:rPr>
-        <w:t xml:space="preserve"> corretamente </w:t>
-      </w:r>
-    </w:p>
-    <w:p>
-      <w:pPr>
-        <w:pStyle w:val="PargrafodaLista"/>
-        <w:numPr>
-          <w:ilvl w:val="0"/>
-          <w:numId w:val="43"/>
-        </w:numPr>
-        <w:rPr>
-          <w:rFonts w:ascii="Aptos" w:eastAsia="Aptos" w:hAnsi="Aptos" w:cs="Aptos"/>
-        </w:rPr>
-      </w:pPr>
-      <w:r>
-        <w:rPr>
-          <w:rFonts w:ascii="Aptos" w:eastAsia="Aptos" w:hAnsi="Aptos" w:cs="Aptos"/>
-        </w:rPr>
-        <w:t xml:space="preserve">O </w:t>
-      </w:r>
-      <w:proofErr w:type="spellStart"/>
-      <w:r>
-        <w:rPr>
-          <w:rFonts w:ascii="Aptos" w:eastAsia="Aptos" w:hAnsi="Aptos" w:cs="Aptos"/>
-        </w:rPr>
-        <w:t>pipeline</w:t>
-      </w:r>
-      <w:proofErr w:type="spellEnd"/>
-      <w:r>
-        <w:rPr>
-          <w:rFonts w:ascii="Aptos" w:eastAsia="Aptos" w:hAnsi="Aptos" w:cs="Aptos"/>
-        </w:rPr>
-        <w:t xml:space="preserve"> de CI/CD deve realizar </w:t>
-      </w:r>
-      <w:proofErr w:type="spellStart"/>
-      <w:r>
-        <w:rPr>
-          <w:rFonts w:ascii="Aptos" w:eastAsia="Aptos" w:hAnsi="Aptos" w:cs="Aptos"/>
-        </w:rPr>
-        <w:t>deploy</w:t>
-      </w:r>
-      <w:proofErr w:type="spellEnd"/>
-      <w:r>
-        <w:rPr>
-          <w:rFonts w:ascii="Aptos" w:eastAsia="Aptos" w:hAnsi="Aptos" w:cs="Aptos"/>
-        </w:rPr>
         <w:t xml:space="preserve"> automaticamente após aprovação </w:t>
-      </w:r>
-    </w:p>
-    <w:p>
-      <w:pPr>
-        <w:pStyle w:val="PargrafodaLista"/>
-        <w:numPr>
-          <w:ilvl w:val="0"/>
-          <w:numId w:val="43"/>
-        </w:numPr>
-        <w:rPr>
-          <w:rFonts w:ascii="Aptos" w:eastAsia="Aptos" w:hAnsi="Aptos" w:cs="Aptos"/>
-        </w:rPr>
-      </w:pPr>
-      <w:r>
-        <w:rPr>
-          <w:rFonts w:ascii="Aptos" w:eastAsia="Aptos" w:hAnsi="Aptos" w:cs="Aptos"/>
-        </w:rPr>
-        <w:t xml:space="preserve">O sistema deve se recuperar automaticamente de falhas simples </w:t>
       </w:r>
     </w:p>
     <w:p>
@@ -8959,34 +8589,17 @@
     <w:p>
       <w:pPr>
         <w:pStyle w:val="PargrafodaLista"/>
-        <w:numPr>
-          <w:ilvl w:val="0"/>
-          <w:numId w:val="43"/>
-        </w:numPr>
-      </w:pPr>
-      <w:r>
-        <w:rPr>
-          <w:rFonts w:ascii="Aptos" w:eastAsia="Aptos" w:hAnsi="Aptos" w:cs="Aptos"/>
-        </w:rPr>
-        <w:t xml:space="preserve">A documentação do processo de </w:t>
-      </w:r>
-      <w:proofErr w:type="spellStart"/>
-      <w:r>
-        <w:rPr>
-          <w:rFonts w:ascii="Aptos" w:eastAsia="Aptos" w:hAnsi="Aptos" w:cs="Aptos"/>
-        </w:rPr>
-        <w:t>deploy</w:t>
-      </w:r>
-      <w:proofErr w:type="spellEnd"/>
-      <w:r>
-        <w:rPr>
-          <w:rFonts w:ascii="Aptos" w:eastAsia="Aptos" w:hAnsi="Aptos" w:cs="Aptos"/>
-        </w:rPr>
-        <w:t xml:space="preserve"> deve ser clara e completa</w:t>
-      </w:r>
+      </w:pPr>
     </w:p>
     <w:p/>
     <w:p/>
+    <w:p/>
+    <w:p/>
+    <w:p/>
+    <w:p/>
+    <w:p/>
+    <w:p/>
+    <w:p/>
     <w:p>
       <w:pPr>
         <w:rPr>
@@ -9026,10 +8639,20 @@
       </w:r>
       <w:proofErr w:type="spellStart"/>
       <w:r>
+        <w:rPr>
+          <w:b/>
+          <w:sz w:val="28"/>
+          <w:szCs w:val="28"/>
+        </w:rPr>
         <w:t>Deploy</w:t>
       </w:r>
       <w:proofErr w:type="spellEnd"/>
       <w:r>
+        <w:rPr>
+          <w:b/>
+          <w:sz w:val="28"/>
+          <w:szCs w:val="28"/>
+        </w:rPr>
         <w:t xml:space="preserve"> Banco de Dados</w:t>
       </w:r>
     </w:p>

</xml_diff>